<commit_message>
doc(plantest) commencement plan de test Api Backend
[40min][WIP][TEST]
</commit_message>
<xml_diff>
--- a/doc/plan_test/E-P_Test-TeixeiraSottile-PlanTest_sombre-claire.docx
+++ b/doc/plan_test/E-P_Test-TeixeiraSottile-PlanTest_sombre-claire.docx
@@ -1766,10 +1766,9 @@
       <w:tblGrid>
         <w:gridCol w:w="1103"/>
         <w:gridCol w:w="1005"/>
-        <w:gridCol w:w="2378"/>
-        <w:gridCol w:w="2831"/>
+        <w:gridCol w:w="2647"/>
+        <w:gridCol w:w="3252"/>
         <w:gridCol w:w="1235"/>
-        <w:gridCol w:w="690"/>
       </w:tblGrid>
       <w:tr>
         <w:trPr>
@@ -1877,27 +1876,6 @@
                 <w:lang w:val="fr-CH"/>
               </w:rPr>
               <w:t>Testeur</w:t>
-            </w:r>
-          </w:p>
-        </w:tc>
-        <w:tc>
-          <w:tcPr>
-            <w:tcW w:w="0" w:type="auto"/>
-            <w:hideMark/>
-          </w:tcPr>
-          <w:p>
-            <w:pPr>
-              <w:spacing w:after="200" w:line="276" w:lineRule="auto"/>
-              <w:cnfStyle w:val="100000000000" w:firstRow="1" w:lastRow="0" w:firstColumn="0" w:lastColumn="0" w:oddVBand="0" w:evenVBand="0" w:oddHBand="0" w:evenHBand="0" w:firstRowFirstColumn="0" w:firstRowLastColumn="0" w:lastRowFirstColumn="0" w:lastRowLastColumn="0"/>
-              <w:rPr>
-                <w:lang w:val="fr-CH"/>
-              </w:rPr>
-            </w:pPr>
-            <w:r>
-              <w:rPr>
-                <w:lang w:val="fr-CH"/>
-              </w:rPr>
-              <w:t>Date</w:t>
             </w:r>
           </w:p>
         </w:tc>
@@ -2038,21 +2016,6 @@
             </w:r>
           </w:p>
         </w:tc>
-        <w:tc>
-          <w:tcPr>
-            <w:tcW w:w="0" w:type="auto"/>
-            <w:hideMark/>
-          </w:tcPr>
-          <w:p>
-            <w:pPr>
-              <w:spacing w:after="200" w:line="276" w:lineRule="auto"/>
-              <w:cnfStyle w:val="000000100000" w:firstRow="0" w:lastRow="0" w:firstColumn="0" w:lastColumn="0" w:oddVBand="0" w:evenVBand="0" w:oddHBand="1" w:evenHBand="0" w:firstRowFirstColumn="0" w:firstRowLastColumn="0" w:lastRowFirstColumn="0" w:lastRowLastColumn="0"/>
-              <w:rPr>
-                <w:lang w:val="fr-CH"/>
-              </w:rPr>
-            </w:pPr>
-          </w:p>
-        </w:tc>
       </w:tr>
       <w:tr>
         <w:tc>
@@ -2184,21 +2147,6 @@
             </w:r>
           </w:p>
         </w:tc>
-        <w:tc>
-          <w:tcPr>
-            <w:tcW w:w="0" w:type="auto"/>
-            <w:hideMark/>
-          </w:tcPr>
-          <w:p>
-            <w:pPr>
-              <w:spacing w:after="200" w:line="276" w:lineRule="auto"/>
-              <w:cnfStyle w:val="000000000000" w:firstRow="0" w:lastRow="0" w:firstColumn="0" w:lastColumn="0" w:oddVBand="0" w:evenVBand="0" w:oddHBand="0" w:evenHBand="0" w:firstRowFirstColumn="0" w:firstRowLastColumn="0" w:lastRowFirstColumn="0" w:lastRowLastColumn="0"/>
-              <w:rPr>
-                <w:lang w:val="fr-CH"/>
-              </w:rPr>
-            </w:pPr>
-          </w:p>
-        </w:tc>
       </w:tr>
       <w:tr>
         <w:trPr>
@@ -2317,21 +2265,6 @@
             </w:r>
           </w:p>
         </w:tc>
-        <w:tc>
-          <w:tcPr>
-            <w:tcW w:w="0" w:type="auto"/>
-            <w:hideMark/>
-          </w:tcPr>
-          <w:p>
-            <w:pPr>
-              <w:spacing w:after="200" w:line="276" w:lineRule="auto"/>
-              <w:cnfStyle w:val="000000100000" w:firstRow="0" w:lastRow="0" w:firstColumn="0" w:lastColumn="0" w:oddVBand="0" w:evenVBand="0" w:oddHBand="1" w:evenHBand="0" w:firstRowFirstColumn="0" w:firstRowLastColumn="0" w:lastRowFirstColumn="0" w:lastRowLastColumn="0"/>
-              <w:rPr>
-                <w:lang w:val="fr-CH"/>
-              </w:rPr>
-            </w:pPr>
-          </w:p>
-        </w:tc>
       </w:tr>
       <w:tr>
         <w:tc>
@@ -2437,21 +2370,6 @@
               </w:rPr>
               <w:t>Dev</w:t>
             </w:r>
-          </w:p>
-        </w:tc>
-        <w:tc>
-          <w:tcPr>
-            <w:tcW w:w="0" w:type="auto"/>
-            <w:hideMark/>
-          </w:tcPr>
-          <w:p>
-            <w:pPr>
-              <w:spacing w:after="200" w:line="276" w:lineRule="auto"/>
-              <w:cnfStyle w:val="000000000000" w:firstRow="0" w:lastRow="0" w:firstColumn="0" w:lastColumn="0" w:oddVBand="0" w:evenVBand="0" w:oddHBand="0" w:evenHBand="0" w:firstRowFirstColumn="0" w:firstRowLastColumn="0" w:lastRowFirstColumn="0" w:lastRowLastColumn="0"/>
-              <w:rPr>
-                <w:lang w:val="fr-CH"/>
-              </w:rPr>
-            </w:pPr>
           </w:p>
         </w:tc>
       </w:tr>
@@ -2596,21 +2514,6 @@
             </w:r>
           </w:p>
         </w:tc>
-        <w:tc>
-          <w:tcPr>
-            <w:tcW w:w="0" w:type="auto"/>
-            <w:hideMark/>
-          </w:tcPr>
-          <w:p>
-            <w:pPr>
-              <w:spacing w:after="200" w:line="276" w:lineRule="auto"/>
-              <w:cnfStyle w:val="000000100000" w:firstRow="0" w:lastRow="0" w:firstColumn="0" w:lastColumn="0" w:oddVBand="0" w:evenVBand="0" w:oddHBand="1" w:evenHBand="0" w:firstRowFirstColumn="0" w:firstRowLastColumn="0" w:lastRowFirstColumn="0" w:lastRowLastColumn="0"/>
-              <w:rPr>
-                <w:lang w:val="fr-CH"/>
-              </w:rPr>
-            </w:pPr>
-          </w:p>
-        </w:tc>
       </w:tr>
       <w:tr>
         <w:tc>
@@ -2736,21 +2639,6 @@
             </w:r>
           </w:p>
         </w:tc>
-        <w:tc>
-          <w:tcPr>
-            <w:tcW w:w="0" w:type="auto"/>
-            <w:hideMark/>
-          </w:tcPr>
-          <w:p>
-            <w:pPr>
-              <w:spacing w:after="200" w:line="276" w:lineRule="auto"/>
-              <w:cnfStyle w:val="000000000000" w:firstRow="0" w:lastRow="0" w:firstColumn="0" w:lastColumn="0" w:oddVBand="0" w:evenVBand="0" w:oddHBand="0" w:evenHBand="0" w:firstRowFirstColumn="0" w:firstRowLastColumn="0" w:lastRowFirstColumn="0" w:lastRowLastColumn="0"/>
-              <w:rPr>
-                <w:lang w:val="fr-CH"/>
-              </w:rPr>
-            </w:pPr>
-          </w:p>
-        </w:tc>
       </w:tr>
       <w:tr>
         <w:trPr>
@@ -2863,21 +2751,6 @@
             </w:r>
           </w:p>
         </w:tc>
-        <w:tc>
-          <w:tcPr>
-            <w:tcW w:w="0" w:type="auto"/>
-            <w:hideMark/>
-          </w:tcPr>
-          <w:p>
-            <w:pPr>
-              <w:spacing w:after="200" w:line="276" w:lineRule="auto"/>
-              <w:cnfStyle w:val="000000100000" w:firstRow="0" w:lastRow="0" w:firstColumn="0" w:lastColumn="0" w:oddVBand="0" w:evenVBand="0" w:oddHBand="1" w:evenHBand="0" w:firstRowFirstColumn="0" w:firstRowLastColumn="0" w:lastRowFirstColumn="0" w:lastRowLastColumn="0"/>
-              <w:rPr>
-                <w:lang w:val="fr-CH"/>
-              </w:rPr>
-            </w:pPr>
-          </w:p>
-        </w:tc>
       </w:tr>
       <w:tr>
         <w:tc>
@@ -2983,21 +2856,6 @@
               </w:rPr>
               <w:t>QA</w:t>
             </w:r>
-          </w:p>
-        </w:tc>
-        <w:tc>
-          <w:tcPr>
-            <w:tcW w:w="0" w:type="auto"/>
-            <w:hideMark/>
-          </w:tcPr>
-          <w:p>
-            <w:pPr>
-              <w:spacing w:after="200" w:line="276" w:lineRule="auto"/>
-              <w:cnfStyle w:val="000000000000" w:firstRow="0" w:lastRow="0" w:firstColumn="0" w:lastColumn="0" w:oddVBand="0" w:evenVBand="0" w:oddHBand="0" w:evenHBand="0" w:firstRowFirstColumn="0" w:firstRowLastColumn="0" w:lastRowFirstColumn="0" w:lastRowLastColumn="0"/>
-              <w:rPr>
-                <w:lang w:val="fr-CH"/>
-              </w:rPr>
-            </w:pPr>
           </w:p>
         </w:tc>
       </w:tr>
@@ -3110,21 +2968,6 @@
             </w:r>
           </w:p>
         </w:tc>
-        <w:tc>
-          <w:tcPr>
-            <w:tcW w:w="0" w:type="auto"/>
-            <w:hideMark/>
-          </w:tcPr>
-          <w:p>
-            <w:pPr>
-              <w:spacing w:after="200" w:line="276" w:lineRule="auto"/>
-              <w:cnfStyle w:val="000000100000" w:firstRow="0" w:lastRow="0" w:firstColumn="0" w:lastColumn="0" w:oddVBand="0" w:evenVBand="0" w:oddHBand="1" w:evenHBand="0" w:firstRowFirstColumn="0" w:firstRowLastColumn="0" w:lastRowFirstColumn="0" w:lastRowLastColumn="0"/>
-              <w:rPr>
-                <w:lang w:val="fr-CH"/>
-              </w:rPr>
-            </w:pPr>
-          </w:p>
-        </w:tc>
       </w:tr>
       <w:tr>
         <w:tc>
@@ -3230,21 +3073,6 @@
               </w:rPr>
               <w:t>Utilisateur</w:t>
             </w:r>
-          </w:p>
-        </w:tc>
-        <w:tc>
-          <w:tcPr>
-            <w:tcW w:w="0" w:type="auto"/>
-            <w:hideMark/>
-          </w:tcPr>
-          <w:p>
-            <w:pPr>
-              <w:spacing w:after="200" w:line="276" w:lineRule="auto"/>
-              <w:cnfStyle w:val="000000000000" w:firstRow="0" w:lastRow="0" w:firstColumn="0" w:lastColumn="0" w:oddVBand="0" w:evenVBand="0" w:oddHBand="0" w:evenHBand="0" w:firstRowFirstColumn="0" w:firstRowLastColumn="0" w:lastRowFirstColumn="0" w:lastRowLastColumn="0"/>
-              <w:rPr>
-                <w:lang w:val="fr-CH"/>
-              </w:rPr>
-            </w:pPr>
           </w:p>
         </w:tc>
       </w:tr>
@@ -3355,21 +3183,6 @@
               </w:rPr>
               <w:t>Utilisateur</w:t>
             </w:r>
-          </w:p>
-        </w:tc>
-        <w:tc>
-          <w:tcPr>
-            <w:tcW w:w="0" w:type="auto"/>
-            <w:hideMark/>
-          </w:tcPr>
-          <w:p>
-            <w:pPr>
-              <w:spacing w:after="200" w:line="276" w:lineRule="auto"/>
-              <w:cnfStyle w:val="000000100000" w:firstRow="0" w:lastRow="0" w:firstColumn="0" w:lastColumn="0" w:oddVBand="0" w:evenVBand="0" w:oddHBand="1" w:evenHBand="0" w:firstRowFirstColumn="0" w:firstRowLastColumn="0" w:lastRowFirstColumn="0" w:lastRowLastColumn="0"/>
-              <w:rPr>
-                <w:lang w:val="fr-CH"/>
-              </w:rPr>
-            </w:pPr>
           </w:p>
         </w:tc>
       </w:tr>
@@ -3485,21 +3298,6 @@
               </w:rPr>
               <w:t>Utilisateur</w:t>
             </w:r>
-          </w:p>
-        </w:tc>
-        <w:tc>
-          <w:tcPr>
-            <w:tcW w:w="0" w:type="auto"/>
-            <w:hideMark/>
-          </w:tcPr>
-          <w:p>
-            <w:pPr>
-              <w:spacing w:after="200" w:line="276" w:lineRule="auto"/>
-              <w:cnfStyle w:val="000000000000" w:firstRow="0" w:lastRow="0" w:firstColumn="0" w:lastColumn="0" w:oddVBand="0" w:evenVBand="0" w:oddHBand="0" w:evenHBand="0" w:firstRowFirstColumn="0" w:firstRowLastColumn="0" w:lastRowFirstColumn="0" w:lastRowLastColumn="0"/>
-              <w:rPr>
-                <w:lang w:val="fr-CH"/>
-              </w:rPr>
-            </w:pPr>
           </w:p>
         </w:tc>
       </w:tr>
@@ -17995,6 +17793,26 @@
 </file>
 
 <file path=customXml/item1.xml><?xml version="1.0" encoding="utf-8"?>
+<p:properties xmlns:p="http://schemas.microsoft.com/office/2006/metadata/properties" xmlns:xsi="http://www.w3.org/2001/XMLSchema-instance" xmlns:pc="http://schemas.microsoft.com/office/infopath/2007/PartnerControls">
+  <documentManagement>
+    <TaxCatchAll xmlns="eefa3612-053e-497a-ae76-8a76877f5e22" xsi:nil="true"/>
+    <lcf76f155ced4ddcb4097134ff3c332f xmlns="b5cf4370-ac38-4b9e-9836-ef6f5df64f24">
+      <Terms xmlns="http://schemas.microsoft.com/office/infopath/2007/PartnerControls"/>
+    </lcf76f155ced4ddcb4097134ff3c332f>
+  </documentManagement>
+</p:properties>
+</file>
+
+<file path=customXml/item2.xml><?xml version="1.0" encoding="utf-8"?>
+<?mso-contentType ?>
+<FormTemplates xmlns="http://schemas.microsoft.com/sharepoint/v3/contenttype/forms">
+  <Display>DocumentLibraryForm</Display>
+  <Edit>DocumentLibraryForm</Edit>
+  <New>DocumentLibraryForm</New>
+</FormTemplates>
+</file>
+
+<file path=customXml/item3.xml><?xml version="1.0" encoding="utf-8"?>
 <ct:contentTypeSchema xmlns:ct="http://schemas.microsoft.com/office/2006/metadata/contentType" xmlns:ma="http://schemas.microsoft.com/office/2006/metadata/properties/metaAttributes" ct:_="" ma:_="" ma:contentTypeName="Document" ma:contentTypeID="0x01010080C9F2488912074FB587B9AD9ADAE5BB" ma:contentTypeVersion="11" ma:contentTypeDescription="Crée un document." ma:contentTypeScope="" ma:versionID="a2be162fbe3f4e7426533d26b1680399">
   <xsd:schema xmlns:xsd="http://www.w3.org/2001/XMLSchema" xmlns:xs="http://www.w3.org/2001/XMLSchema" xmlns:p="http://schemas.microsoft.com/office/2006/metadata/properties" xmlns:ns2="b5cf4370-ac38-4b9e-9836-ef6f5df64f24" xmlns:ns3="eefa3612-053e-497a-ae76-8a76877f5e22" targetNamespace="http://schemas.microsoft.com/office/2006/metadata/properties" ma:root="true" ma:fieldsID="9f4499021d7b43c69fca15d3c052133a" ns2:_="" ns3:_="">
     <xsd:import namespace="b5cf4370-ac38-4b9e-9836-ef6f5df64f24"/>
@@ -18189,31 +18007,30 @@
 </ct:contentTypeSchema>
 </file>
 
-<file path=customXml/item2.xml><?xml version="1.0" encoding="utf-8"?>
-<?mso-contentType ?>
-<FormTemplates xmlns="http://schemas.microsoft.com/sharepoint/v3/contenttype/forms">
-  <Display>DocumentLibraryForm</Display>
-  <Edit>DocumentLibraryForm</Edit>
-  <New>DocumentLibraryForm</New>
-</FormTemplates>
-</file>
-
-<file path=customXml/item3.xml><?xml version="1.0" encoding="utf-8"?>
-<p:properties xmlns:p="http://schemas.microsoft.com/office/2006/metadata/properties" xmlns:xsi="http://www.w3.org/2001/XMLSchema-instance" xmlns:pc="http://schemas.microsoft.com/office/infopath/2007/PartnerControls">
-  <documentManagement>
-    <TaxCatchAll xmlns="eefa3612-053e-497a-ae76-8a76877f5e22" xsi:nil="true"/>
-    <lcf76f155ced4ddcb4097134ff3c332f xmlns="b5cf4370-ac38-4b9e-9836-ef6f5df64f24">
-      <Terms xmlns="http://schemas.microsoft.com/office/infopath/2007/PartnerControls"/>
-    </lcf76f155ced4ddcb4097134ff3c332f>
-  </documentManagement>
-</p:properties>
-</file>
-
 <file path=customXml/item4.xml><?xml version="1.0" encoding="utf-8"?>
 <b:Sources xmlns:b="http://schemas.openxmlformats.org/officeDocument/2006/bibliography" xmlns="http://schemas.openxmlformats.org/officeDocument/2006/bibliography" SelectedStyle="/APA.XSL" StyleName="APA"/>
 </file>
 
 <file path=customXml/itemProps1.xml><?xml version="1.0" encoding="utf-8"?>
+<ds:datastoreItem xmlns:ds="http://schemas.openxmlformats.org/officeDocument/2006/customXml" ds:itemID="{ACF583FD-5FCD-41F0-B85B-7B8076526DDA}">
+  <ds:schemaRefs>
+    <ds:schemaRef ds:uri="http://schemas.microsoft.com/office/2006/metadata/properties"/>
+    <ds:schemaRef ds:uri="http://schemas.microsoft.com/office/infopath/2007/PartnerControls"/>
+    <ds:schemaRef ds:uri="eefa3612-053e-497a-ae76-8a76877f5e22"/>
+    <ds:schemaRef ds:uri="b5cf4370-ac38-4b9e-9836-ef6f5df64f24"/>
+  </ds:schemaRefs>
+</ds:datastoreItem>
+</file>
+
+<file path=customXml/itemProps2.xml><?xml version="1.0" encoding="utf-8"?>
+<ds:datastoreItem xmlns:ds="http://schemas.openxmlformats.org/officeDocument/2006/customXml" ds:itemID="{0C837B5E-EF8F-48D0-904A-7240EE5FD423}">
+  <ds:schemaRefs>
+    <ds:schemaRef ds:uri="http://schemas.microsoft.com/sharepoint/v3/contenttype/forms"/>
+  </ds:schemaRefs>
+</ds:datastoreItem>
+</file>
+
+<file path=customXml/itemProps3.xml><?xml version="1.0" encoding="utf-8"?>
 <ds:datastoreItem xmlns:ds="http://schemas.openxmlformats.org/officeDocument/2006/customXml" ds:itemID="{C549040F-5A85-4B59-9334-2161F972FB3A}">
   <ds:schemaRefs>
     <ds:schemaRef ds:uri="http://schemas.microsoft.com/office/2006/metadata/contentType"/>
@@ -18232,25 +18049,6 @@
 </ds:datastoreItem>
 </file>
 
-<file path=customXml/itemProps2.xml><?xml version="1.0" encoding="utf-8"?>
-<ds:datastoreItem xmlns:ds="http://schemas.openxmlformats.org/officeDocument/2006/customXml" ds:itemID="{0C837B5E-EF8F-48D0-904A-7240EE5FD423}">
-  <ds:schemaRefs>
-    <ds:schemaRef ds:uri="http://schemas.microsoft.com/sharepoint/v3/contenttype/forms"/>
-  </ds:schemaRefs>
-</ds:datastoreItem>
-</file>
-
-<file path=customXml/itemProps3.xml><?xml version="1.0" encoding="utf-8"?>
-<ds:datastoreItem xmlns:ds="http://schemas.openxmlformats.org/officeDocument/2006/customXml" ds:itemID="{ACF583FD-5FCD-41F0-B85B-7B8076526DDA}">
-  <ds:schemaRefs>
-    <ds:schemaRef ds:uri="http://schemas.microsoft.com/office/2006/metadata/properties"/>
-    <ds:schemaRef ds:uri="http://schemas.microsoft.com/office/infopath/2007/PartnerControls"/>
-    <ds:schemaRef ds:uri="eefa3612-053e-497a-ae76-8a76877f5e22"/>
-    <ds:schemaRef ds:uri="b5cf4370-ac38-4b9e-9836-ef6f5df64f24"/>
-  </ds:schemaRefs>
-</ds:datastoreItem>
-</file>
-
 <file path=customXml/itemProps4.xml><?xml version="1.0" encoding="utf-8"?>
 <ds:datastoreItem xmlns:ds="http://schemas.openxmlformats.org/officeDocument/2006/customXml" ds:itemID="{EF278816-EC6F-A645-907D-7F25AECB1D4A}">
   <ds:schemaRefs>

</xml_diff>